<commit_message>
Added the revised update presentation
</commit_message>
<xml_diff>
--- a/documentation/Simple Scheduler Update.docx
+++ b/documentation/Simple Scheduler Update.docx
@@ -118,6 +118,26 @@
           <w:rtl w:val="0"/>
         </w:rPr>
         <w:tab/>
+        <w:t xml:space="preserve">The main page has three new methods: onCreateOptionsMenu, onOptionsItemSelected, and onClick. The onCreateOptionsMenu adds a button to the top right for adding a task. The onOptionsItemSelected method adds the “add or “cancel” option after a task has been input. The onClick method adds a settings button in the shape of a gear cog. This method takes you to a separate page with a list of options for app settings. There is a new field called mTaskList. It is a ListView object and is used for displaying the task list ArrayList. The add a task functionality still needs additional task fields added to the create task menu screen. A UI update method needs to be added to refresh the lask list screen when a new task is added. Along with the settings button a history button needs to be added to take the user to a screen to view a list of completed or canceled tasks. It will display similar to the task list ArrayList and ListView.</w:t>
+      </w:r>
+    </w:p>
+    <w:p>
+      <w:pPr>
+        <w:spacing w:line="480" w:lineRule="auto"/>
+        <w:rPr>
+          <w:rFonts w:ascii="Times New Roman" w:cs="Times New Roman" w:eastAsia="Times New Roman" w:hAnsi="Times New Roman"/>
+          <w:sz w:val="24"/>
+          <w:szCs w:val="24"/>
+        </w:rPr>
+      </w:pPr>
+      <w:r>
+        <w:rPr>
+          <w:rFonts w:ascii="Times New Roman" w:cs="Times New Roman" w:eastAsia="Times New Roman" w:hAnsi="Times New Roman"/>
+          <w:sz w:val="24"/>
+          <w:szCs w:val="24"/>
+          <w:rtl w:val="0"/>
+        </w:rPr>
+        <w:tab/>
         <w:t xml:space="preserve">The “database.h” class from the old diagram has been removed in favor of the “DBHelper” class. The former class was not correct as SQLite operations and SQL statements are written in methods when developing in Android. Also, the “TaskList” and “CategoryList” classes have been removed, as the DBHelper class contains their functionalities. The DBHelper class has several methods: onCreate, onUpgrade, addCategory, addTask, deleteCategory, deleteTask, getCategoryList, and getTaskList. The onCreate method is called when the SQLite database is first created. The onUpgrade method is called when the database is updated. The addCategory method adds a category to the SQLite database. The addTask method adds a task to the database. The deleteCategory method takes a category and matches its name to a category in the database, then deletes it. The deleteTask method does the same but taking a task and using the task’s name as the identifier. The getCategoryList method returns a list of categories. The getTaskList method returns a list of tasks. All these methods have been implemented, and the local storage side of the database should be complete.</w:t>
       </w:r>
     </w:p>
@@ -168,7 +188,7 @@
         </w:rPr>
         <w:drawing>
           <wp:inline distB="114300" distT="114300" distL="114300" distR="114300">
-            <wp:extent cx="6766560" cy="3540857"/>
+            <wp:extent cx="6742190" cy="3532584"/>
             <wp:effectExtent b="0" l="0" r="0" t="0"/>
             <wp:docPr id="1" name="image1.png"/>
             <a:graphic>
@@ -188,7 +208,7 @@
                   <pic:spPr>
                     <a:xfrm>
                       <a:off x="0" y="0"/>
-                      <a:ext cx="6766560" cy="3540857"/>
+                      <a:ext cx="6742190" cy="3532584"/>
                     </a:xfrm>
                     <a:prstGeom prst="rect"/>
                     <a:ln/>

</xml_diff>